<commit_message>
Script and report is updated
</commit_message>
<xml_diff>
--- a/Task4/Blog - load test report.docx
+++ b/Task4/Blog - load test report.docx
@@ -1032,6 +1032,7 @@
         <w:rPr>
           <w:b/>
           <w:bCs/>
+          <w:noProof/>
         </w:rPr>
       </w:pPr>
       <w:r>
@@ -1071,10 +1072,10 @@
           <w:szCs w:val="44"/>
         </w:rPr>
         <w:drawing>
-          <wp:inline distT="0" distB="0" distL="0" distR="0" wp14:anchorId="35340DAC" wp14:editId="4CBADA2E">
-            <wp:extent cx="8653879" cy="4236720"/>
-            <wp:effectExtent l="0" t="0" r="0" b="0"/>
-            <wp:docPr id="1" name="Picture 1"/>
+          <wp:inline distT="0" distB="0" distL="0" distR="0" wp14:anchorId="46C625AB" wp14:editId="41ADB6E4">
+            <wp:extent cx="8627301" cy="4198620"/>
+            <wp:effectExtent l="0" t="0" r="2540" b="0"/>
+            <wp:docPr id="14" name="Picture 14"/>
             <wp:cNvGraphicFramePr>
               <a:graphicFrameLocks xmlns:a="http://schemas.openxmlformats.org/drawingml/2006/main" noChangeAspect="1"/>
             </wp:cNvGraphicFramePr>
@@ -1082,7 +1083,7 @@
               <a:graphicData uri="http://schemas.openxmlformats.org/drawingml/2006/picture">
                 <pic:pic xmlns:pic="http://schemas.openxmlformats.org/drawingml/2006/picture">
                   <pic:nvPicPr>
-                    <pic:cNvPr id="0" name="Picture 1"/>
+                    <pic:cNvPr id="0" name="Picture 5"/>
                     <pic:cNvPicPr>
                       <a:picLocks noChangeAspect="1" noChangeArrowheads="1"/>
                     </pic:cNvPicPr>
@@ -1103,7 +1104,7 @@
                   <pic:spPr bwMode="auto">
                     <a:xfrm>
                       <a:off x="0" y="0"/>
-                      <a:ext cx="8664947" cy="4242139"/>
+                      <a:ext cx="8632793" cy="4201293"/>
                     </a:xfrm>
                     <a:prstGeom prst="rect">
                       <a:avLst/>
@@ -1127,10 +1128,10 @@
         </w:rPr>
         <w:lastRenderedPageBreak/>
         <w:drawing>
-          <wp:inline distT="0" distB="0" distL="0" distR="0" wp14:anchorId="4C5A2DA3" wp14:editId="4D067E05">
-            <wp:extent cx="8656320" cy="4295672"/>
-            <wp:effectExtent l="0" t="0" r="0" b="0"/>
-            <wp:docPr id="3" name="Picture 3"/>
+          <wp:inline distT="0" distB="0" distL="0" distR="0" wp14:anchorId="0591E2F1" wp14:editId="0560A03E">
+            <wp:extent cx="8633460" cy="4266284"/>
+            <wp:effectExtent l="0" t="0" r="0" b="1270"/>
+            <wp:docPr id="15" name="Picture 15"/>
             <wp:cNvGraphicFramePr>
               <a:graphicFrameLocks xmlns:a="http://schemas.openxmlformats.org/drawingml/2006/main" noChangeAspect="1"/>
             </wp:cNvGraphicFramePr>
@@ -1138,7 +1139,7 @@
               <a:graphicData uri="http://schemas.openxmlformats.org/drawingml/2006/picture">
                 <pic:pic xmlns:pic="http://schemas.openxmlformats.org/drawingml/2006/picture">
                   <pic:nvPicPr>
-                    <pic:cNvPr id="0" name="Picture 2"/>
+                    <pic:cNvPr id="0" name="Picture 6"/>
                     <pic:cNvPicPr>
                       <a:picLocks noChangeAspect="1" noChangeArrowheads="1"/>
                     </pic:cNvPicPr>
@@ -1159,7 +1160,7 @@
                   <pic:spPr bwMode="auto">
                     <a:xfrm>
                       <a:off x="0" y="0"/>
-                      <a:ext cx="8663642" cy="4299305"/>
+                      <a:ext cx="8645087" cy="4272029"/>
                     </a:xfrm>
                     <a:prstGeom prst="rect">
                       <a:avLst/>
@@ -1183,10 +1184,10 @@
         </w:rPr>
         <w:lastRenderedPageBreak/>
         <w:drawing>
-          <wp:inline distT="0" distB="0" distL="0" distR="0" wp14:anchorId="0A25BCDA" wp14:editId="13FC443B">
-            <wp:extent cx="8633460" cy="4266368"/>
-            <wp:effectExtent l="0" t="0" r="0" b="1270"/>
-            <wp:docPr id="4" name="Picture 4"/>
+          <wp:inline distT="0" distB="0" distL="0" distR="0" wp14:anchorId="48A73396" wp14:editId="5C27424C">
+            <wp:extent cx="8644184" cy="4282440"/>
+            <wp:effectExtent l="0" t="0" r="5080" b="3810"/>
+            <wp:docPr id="16" name="Picture 16"/>
             <wp:cNvGraphicFramePr>
               <a:graphicFrameLocks xmlns:a="http://schemas.openxmlformats.org/drawingml/2006/main" noChangeAspect="1"/>
             </wp:cNvGraphicFramePr>
@@ -1194,7 +1195,7 @@
               <a:graphicData uri="http://schemas.openxmlformats.org/drawingml/2006/picture">
                 <pic:pic xmlns:pic="http://schemas.openxmlformats.org/drawingml/2006/picture">
                   <pic:nvPicPr>
-                    <pic:cNvPr id="0" name="Picture 3"/>
+                    <pic:cNvPr id="0" name="Picture 7"/>
                     <pic:cNvPicPr>
                       <a:picLocks noChangeAspect="1" noChangeArrowheads="1"/>
                     </pic:cNvPicPr>
@@ -1215,7 +1216,7 @@
                   <pic:spPr bwMode="auto">
                     <a:xfrm>
                       <a:off x="0" y="0"/>
-                      <a:ext cx="8639505" cy="4269355"/>
+                      <a:ext cx="8648447" cy="4284552"/>
                     </a:xfrm>
                     <a:prstGeom prst="rect">
                       <a:avLst/>
@@ -1239,10 +1240,10 @@
         </w:rPr>
         <w:lastRenderedPageBreak/>
         <w:drawing>
-          <wp:inline distT="0" distB="0" distL="0" distR="0" wp14:anchorId="21F1C584" wp14:editId="00AE1CC9">
-            <wp:extent cx="8648700" cy="6858000"/>
+          <wp:inline distT="0" distB="0" distL="0" distR="0" wp14:anchorId="179C88F9" wp14:editId="4F505505">
+            <wp:extent cx="8648700" cy="6903720"/>
             <wp:effectExtent l="0" t="0" r="0" b="0"/>
-            <wp:docPr id="5" name="Picture 5"/>
+            <wp:docPr id="17" name="Picture 17"/>
             <wp:cNvGraphicFramePr>
               <a:graphicFrameLocks xmlns:a="http://schemas.openxmlformats.org/drawingml/2006/main" noChangeAspect="1"/>
             </wp:cNvGraphicFramePr>
@@ -1250,7 +1251,7 @@
               <a:graphicData uri="http://schemas.openxmlformats.org/drawingml/2006/picture">
                 <pic:pic xmlns:pic="http://schemas.openxmlformats.org/drawingml/2006/picture">
                   <pic:nvPicPr>
-                    <pic:cNvPr id="0" name="Picture 4"/>
+                    <pic:cNvPr id="0" name="Picture 8"/>
                     <pic:cNvPicPr>
                       <a:picLocks noChangeAspect="1" noChangeArrowheads="1"/>
                     </pic:cNvPicPr>
@@ -1271,7 +1272,7 @@
                   <pic:spPr bwMode="auto">
                     <a:xfrm>
                       <a:off x="0" y="0"/>
-                      <a:ext cx="8648700" cy="6858000"/>
+                      <a:ext cx="8648700" cy="6903720"/>
                     </a:xfrm>
                     <a:prstGeom prst="rect">
                       <a:avLst/>
@@ -1291,6 +1292,18 @@
     <w:p>
       <w:pPr>
         <w:ind w:left="720"/>
+        <w:rPr>
+          <w:b/>
+          <w:bCs/>
+        </w:rPr>
+      </w:pPr>
+    </w:p>
+    <w:p>
+      <w:pPr>
+        <w:ind w:left="720"/>
+        <w:rPr>
+          <w:noProof/>
+        </w:rPr>
       </w:pPr>
       <w:r>
         <w:rPr>
@@ -1299,7 +1312,6 @@
           <w:sz w:val="44"/>
           <w:szCs w:val="44"/>
         </w:rPr>
-        <w:lastRenderedPageBreak/>
         <w:t>Test Run #2</w:t>
       </w:r>
       <w:r>
@@ -1311,10 +1323,10 @@
           <w:szCs w:val="44"/>
         </w:rPr>
         <w:drawing>
-          <wp:inline distT="0" distB="0" distL="0" distR="0" wp14:anchorId="5CCB4FDD" wp14:editId="567DB324">
-            <wp:extent cx="8647213" cy="4175760"/>
-            <wp:effectExtent l="0" t="0" r="1905" b="0"/>
-            <wp:docPr id="6" name="Picture 6"/>
+          <wp:inline distT="0" distB="0" distL="0" distR="0" wp14:anchorId="020768F2" wp14:editId="0F22D838">
+            <wp:extent cx="8656320" cy="4241451"/>
+            <wp:effectExtent l="0" t="0" r="0" b="6985"/>
+            <wp:docPr id="18" name="Picture 18"/>
             <wp:cNvGraphicFramePr>
               <a:graphicFrameLocks xmlns:a="http://schemas.openxmlformats.org/drawingml/2006/main" noChangeAspect="1"/>
             </wp:cNvGraphicFramePr>
@@ -1322,7 +1334,7 @@
               <a:graphicData uri="http://schemas.openxmlformats.org/drawingml/2006/picture">
                 <pic:pic xmlns:pic="http://schemas.openxmlformats.org/drawingml/2006/picture">
                   <pic:nvPicPr>
-                    <pic:cNvPr id="0" name="Picture 5"/>
+                    <pic:cNvPr id="0" name="Picture 9"/>
                     <pic:cNvPicPr>
                       <a:picLocks noChangeAspect="1" noChangeArrowheads="1"/>
                     </pic:cNvPicPr>
@@ -1343,7 +1355,7 @@
                   <pic:spPr bwMode="auto">
                     <a:xfrm>
                       <a:off x="0" y="0"/>
-                      <a:ext cx="8653278" cy="4178689"/>
+                      <a:ext cx="8670970" cy="4248629"/>
                     </a:xfrm>
                     <a:prstGeom prst="rect">
                       <a:avLst/>
@@ -1365,10 +1377,10 @@
         </w:rPr>
         <w:lastRenderedPageBreak/>
         <w:drawing>
-          <wp:inline distT="0" distB="0" distL="0" distR="0" wp14:anchorId="25B46E36" wp14:editId="36B837FD">
-            <wp:extent cx="8679180" cy="4288962"/>
-            <wp:effectExtent l="0" t="0" r="7620" b="0"/>
-            <wp:docPr id="7" name="Picture 7"/>
+          <wp:inline distT="0" distB="0" distL="0" distR="0" wp14:anchorId="2580F09A" wp14:editId="0EC07577">
+            <wp:extent cx="8671560" cy="4314101"/>
+            <wp:effectExtent l="0" t="0" r="0" b="0"/>
+            <wp:docPr id="19" name="Picture 19"/>
             <wp:cNvGraphicFramePr>
               <a:graphicFrameLocks xmlns:a="http://schemas.openxmlformats.org/drawingml/2006/main" noChangeAspect="1"/>
             </wp:cNvGraphicFramePr>
@@ -1376,7 +1388,7 @@
               <a:graphicData uri="http://schemas.openxmlformats.org/drawingml/2006/picture">
                 <pic:pic xmlns:pic="http://schemas.openxmlformats.org/drawingml/2006/picture">
                   <pic:nvPicPr>
-                    <pic:cNvPr id="0" name="Picture 6"/>
+                    <pic:cNvPr id="0" name="Picture 10"/>
                     <pic:cNvPicPr>
                       <a:picLocks noChangeAspect="1" noChangeArrowheads="1"/>
                     </pic:cNvPicPr>
@@ -1397,7 +1409,7 @@
                   <pic:spPr bwMode="auto">
                     <a:xfrm>
                       <a:off x="0" y="0"/>
-                      <a:ext cx="8686690" cy="4292673"/>
+                      <a:ext cx="8676453" cy="4316535"/>
                     </a:xfrm>
                     <a:prstGeom prst="rect">
                       <a:avLst/>
@@ -1419,10 +1431,10 @@
         </w:rPr>
         <w:lastRenderedPageBreak/>
         <w:drawing>
-          <wp:inline distT="0" distB="0" distL="0" distR="0" wp14:anchorId="00B5E676" wp14:editId="617B268F">
-            <wp:extent cx="8671560" cy="4296001"/>
-            <wp:effectExtent l="0" t="0" r="0" b="9525"/>
-            <wp:docPr id="8" name="Picture 8"/>
+          <wp:inline distT="0" distB="0" distL="0" distR="0" wp14:anchorId="1CD55A2B" wp14:editId="55335E34">
+            <wp:extent cx="8666934" cy="4290060"/>
+            <wp:effectExtent l="0" t="0" r="1270" b="0"/>
+            <wp:docPr id="20" name="Picture 20"/>
             <wp:cNvGraphicFramePr>
               <a:graphicFrameLocks xmlns:a="http://schemas.openxmlformats.org/drawingml/2006/main" noChangeAspect="1"/>
             </wp:cNvGraphicFramePr>
@@ -1430,7 +1442,7 @@
               <a:graphicData uri="http://schemas.openxmlformats.org/drawingml/2006/picture">
                 <pic:pic xmlns:pic="http://schemas.openxmlformats.org/drawingml/2006/picture">
                   <pic:nvPicPr>
-                    <pic:cNvPr id="0" name="Picture 7"/>
+                    <pic:cNvPr id="0" name="Picture 11"/>
                     <pic:cNvPicPr>
                       <a:picLocks noChangeAspect="1" noChangeArrowheads="1"/>
                     </pic:cNvPicPr>
@@ -1451,7 +1463,7 @@
                   <pic:spPr bwMode="auto">
                     <a:xfrm>
                       <a:off x="0" y="0"/>
-                      <a:ext cx="8685220" cy="4302768"/>
+                      <a:ext cx="8672818" cy="4292973"/>
                     </a:xfrm>
                     <a:prstGeom prst="rect">
                       <a:avLst/>
@@ -1473,10 +1485,10 @@
         </w:rPr>
         <w:lastRenderedPageBreak/>
         <w:drawing>
-          <wp:inline distT="0" distB="0" distL="0" distR="0" wp14:anchorId="5E48417B" wp14:editId="64583BDA">
-            <wp:extent cx="8808720" cy="6850380"/>
+          <wp:inline distT="0" distB="0" distL="0" distR="0" wp14:anchorId="4BA36ED2" wp14:editId="5FF460B0">
+            <wp:extent cx="8618220" cy="6850380"/>
             <wp:effectExtent l="0" t="0" r="0" b="7620"/>
-            <wp:docPr id="9" name="Picture 9"/>
+            <wp:docPr id="21" name="Picture 21"/>
             <wp:cNvGraphicFramePr>
               <a:graphicFrameLocks xmlns:a="http://schemas.openxmlformats.org/drawingml/2006/main" noChangeAspect="1"/>
             </wp:cNvGraphicFramePr>
@@ -1484,7 +1496,7 @@
               <a:graphicData uri="http://schemas.openxmlformats.org/drawingml/2006/picture">
                 <pic:pic xmlns:pic="http://schemas.openxmlformats.org/drawingml/2006/picture">
                   <pic:nvPicPr>
-                    <pic:cNvPr id="0" name="Picture 8"/>
+                    <pic:cNvPr id="0" name="Picture 12"/>
                     <pic:cNvPicPr>
                       <a:picLocks noChangeAspect="1" noChangeArrowheads="1"/>
                     </pic:cNvPicPr>
@@ -1505,7 +1517,7 @@
                   <pic:spPr bwMode="auto">
                     <a:xfrm>
                       <a:off x="0" y="0"/>
-                      <a:ext cx="8808720" cy="6850380"/>
+                      <a:ext cx="8618220" cy="6850380"/>
                     </a:xfrm>
                     <a:prstGeom prst="rect">
                       <a:avLst/>
@@ -1524,11 +1536,7 @@
     </w:p>
     <w:p>
       <w:pPr>
-        <w:pStyle w:val="ListParagraph"/>
-        <w:numPr>
-          <w:ilvl w:val="0"/>
-          <w:numId w:val="1"/>
-        </w:numPr>
+        <w:ind w:left="720"/>
         <w:rPr>
           <w:b/>
           <w:bCs/>
@@ -1594,7 +1602,13 @@
         <w:t xml:space="preserve"> </w:t>
       </w:r>
       <w:r>
-        <w:t>CPU usage from 2 test results was approximately 6 %</w:t>
+        <w:t xml:space="preserve">CPU usage from 2 test results was approximately </w:t>
+      </w:r>
+      <w:r>
+        <w:t>8</w:t>
+      </w:r>
+      <w:r>
+        <w:t xml:space="preserve"> %</w:t>
       </w:r>
       <w:r>
         <w:t>.</w:t>
@@ -3551,10 +3565,6 @@
 </file>
 
 <file path=customXml/item1.xml><?xml version="1.0" encoding="utf-8"?>
-<b:Sources xmlns:b="http://schemas.openxmlformats.org/officeDocument/2006/bibliography" xmlns="http://schemas.openxmlformats.org/officeDocument/2006/bibliography" SelectedStyle="\APASixthEditionOfficeOnline.xsl" StyleName="APA" Version="6"/>
-</file>
-
-<file path=customXml/item2.xml><?xml version="1.0" encoding="utf-8"?>
 <?mso-contentType ?>
 <FormTemplates xmlns="http://schemas.microsoft.com/sharepoint/v3/contenttype/forms">
   <Display>DocumentLibraryForm</Display>
@@ -3563,13 +3573,11 @@
 </FormTemplates>
 </file>
 
-<file path=customXml/item3.xml><?xml version="1.0" encoding="utf-8"?>
-<p:properties xmlns:p="http://schemas.microsoft.com/office/2006/metadata/properties" xmlns:xsi="http://www.w3.org/2001/XMLSchema-instance" xmlns:pc="http://schemas.microsoft.com/office/infopath/2007/PartnerControls">
-  <documentManagement/>
-</p:properties>
+<file path=customXml/item2.xml><?xml version="1.0" encoding="utf-8"?>
+<b:Sources xmlns:b="http://schemas.openxmlformats.org/officeDocument/2006/bibliography" xmlns="http://schemas.openxmlformats.org/officeDocument/2006/bibliography" SelectedStyle="\APASixthEditionOfficeOnline.xsl" StyleName="APA" Version="6"/>
 </file>
 
-<file path=customXml/item4.xml><?xml version="1.0" encoding="utf-8"?>
+<file path=customXml/item3.xml><?xml version="1.0" encoding="utf-8"?>
 <ct:contentTypeSchema xmlns:ct="http://schemas.microsoft.com/office/2006/metadata/contentType" xmlns:ma="http://schemas.microsoft.com/office/2006/metadata/properties/metaAttributes" ct:_="" ma:_="" ma:contentTypeName="Document" ma:contentTypeID="0x01010040C17E0614813644AADB1D398265DD47" ma:contentTypeVersion="6" ma:contentTypeDescription="Create a new document." ma:contentTypeScope="" ma:versionID="1f9934b98e9bb8f4c99abfb65192ffce">
   <xsd:schema xmlns:xsd="http://www.w3.org/2001/XMLSchema" xmlns:xs="http://www.w3.org/2001/XMLSchema" xmlns:p="http://schemas.microsoft.com/office/2006/metadata/properties" xmlns:ns2="abfafafa-159d-4adf-9e1a-8b3f97b22421" targetNamespace="http://schemas.microsoft.com/office/2006/metadata/properties" ma:root="true" ma:fieldsID="646fba61278c72c1d453b65c8f1fd6b5" ns2:_="">
     <xsd:import namespace="abfafafa-159d-4adf-9e1a-8b3f97b22421"/>
@@ -3727,7 +3735,21 @@
 </ct:contentTypeSchema>
 </file>
 
+<file path=customXml/item4.xml><?xml version="1.0" encoding="utf-8"?>
+<p:properties xmlns:p="http://schemas.microsoft.com/office/2006/metadata/properties" xmlns:xsi="http://www.w3.org/2001/XMLSchema-instance" xmlns:pc="http://schemas.microsoft.com/office/infopath/2007/PartnerControls">
+  <documentManagement/>
+</p:properties>
+</file>
+
 <file path=customXml/itemProps1.xml><?xml version="1.0" encoding="utf-8"?>
+<ds:datastoreItem xmlns:ds="http://schemas.openxmlformats.org/officeDocument/2006/customXml" ds:itemID="{F17F8FA8-F363-4484-823A-830E96C60159}">
+  <ds:schemaRefs>
+    <ds:schemaRef ds:uri="http://schemas.microsoft.com/sharepoint/v3/contenttype/forms"/>
+  </ds:schemaRefs>
+</ds:datastoreItem>
+</file>
+
+<file path=customXml/itemProps2.xml><?xml version="1.0" encoding="utf-8"?>
 <ds:datastoreItem xmlns:ds="http://schemas.openxmlformats.org/officeDocument/2006/customXml" ds:itemID="{77AFB614-BADE-4DDA-8E0B-085E43615720}">
   <ds:schemaRefs>
     <ds:schemaRef ds:uri="http://schemas.openxmlformats.org/officeDocument/2006/bibliography"/>
@@ -3735,24 +3757,7 @@
 </ds:datastoreItem>
 </file>
 
-<file path=customXml/itemProps2.xml><?xml version="1.0" encoding="utf-8"?>
-<ds:datastoreItem xmlns:ds="http://schemas.openxmlformats.org/officeDocument/2006/customXml" ds:itemID="{F17F8FA8-F363-4484-823A-830E96C60159}">
-  <ds:schemaRefs>
-    <ds:schemaRef ds:uri="http://schemas.microsoft.com/sharepoint/v3/contenttype/forms"/>
-  </ds:schemaRefs>
-</ds:datastoreItem>
-</file>
-
 <file path=customXml/itemProps3.xml><?xml version="1.0" encoding="utf-8"?>
-<ds:datastoreItem xmlns:ds="http://schemas.openxmlformats.org/officeDocument/2006/customXml" ds:itemID="{B4D6B972-CEB3-4F1B-A0B3-02BA96D34A72}">
-  <ds:schemaRefs>
-    <ds:schemaRef ds:uri="http://schemas.microsoft.com/office/2006/metadata/properties"/>
-    <ds:schemaRef ds:uri="http://schemas.microsoft.com/office/infopath/2007/PartnerControls"/>
-  </ds:schemaRefs>
-</ds:datastoreItem>
-</file>
-
-<file path=customXml/itemProps4.xml><?xml version="1.0" encoding="utf-8"?>
 <ds:datastoreItem xmlns:ds="http://schemas.openxmlformats.org/officeDocument/2006/customXml" ds:itemID="{AB0DAC48-2843-47EF-89E8-7BF5AFA99816}">
   <ds:schemaRefs>
     <ds:schemaRef ds:uri="http://schemas.microsoft.com/office/2006/metadata/contentType"/>
@@ -3768,4 +3773,13 @@
     <ds:schemaRef ds:uri="http://schemas.microsoft.com/internal/obd"/>
   </ds:schemaRefs>
 </ds:datastoreItem>
+</file>
+
+<file path=customXml/itemProps4.xml><?xml version="1.0" encoding="utf-8"?>
+<ds:datastoreItem xmlns:ds="http://schemas.openxmlformats.org/officeDocument/2006/customXml" ds:itemID="{B4D6B972-CEB3-4F1B-A0B3-02BA96D34A72}">
+  <ds:schemaRefs>
+    <ds:schemaRef ds:uri="http://schemas.microsoft.com/office/2006/metadata/properties"/>
+    <ds:schemaRef ds:uri="http://schemas.microsoft.com/office/infopath/2007/PartnerControls"/>
+  </ds:schemaRefs>
+</ds:datastoreItem>
 </file>
</xml_diff>

<commit_message>
Added new user for woemUp, script updated
</commit_message>
<xml_diff>
--- a/Task4/Blog - load test report.docx
+++ b/Task4/Blog - load test report.docx
@@ -138,14 +138,30 @@
           <w:b/>
           <w:bCs/>
         </w:rPr>
-        <w:t>Test Environment configuration</w:t>
-      </w:r>
-      <w:r>
-        <w:rPr>
-          <w:b/>
-          <w:bCs/>
-        </w:rPr>
-        <w:t>(RAM, CPU etc.)</w:t>
+        <w:t xml:space="preserve">Test Environment </w:t>
+      </w:r>
+      <w:proofErr w:type="gramStart"/>
+      <w:r>
+        <w:rPr>
+          <w:b/>
+          <w:bCs/>
+        </w:rPr>
+        <w:t>configuration</w:t>
+      </w:r>
+      <w:r>
+        <w:rPr>
+          <w:b/>
+          <w:bCs/>
+        </w:rPr>
+        <w:t>(</w:t>
+      </w:r>
+      <w:proofErr w:type="gramEnd"/>
+      <w:r>
+        <w:rPr>
+          <w:b/>
+          <w:bCs/>
+        </w:rPr>
+        <w:t>RAM, CPU etc.)</w:t>
       </w:r>
       <w:r>
         <w:rPr>
@@ -194,7 +210,15 @@
           </w:tcPr>
           <w:p>
             <w:r>
-              <w:t>11th Gen Intel(R) Core(TM) i7-1185G7 @ 3.00GHz   3.00 GHz</w:t>
+              <w:t xml:space="preserve">11th Gen Intel(R) </w:t>
+            </w:r>
+            <w:proofErr w:type="gramStart"/>
+            <w:r>
+              <w:t>Core(</w:t>
+            </w:r>
+            <w:proofErr w:type="gramEnd"/>
+            <w:r>
+              <w:t>TM) i7-1185G7 @ 3.00GHz   3.00 GHz</w:t>
             </w:r>
             <w:r>
               <w:t xml:space="preserve"> (4 core)</w:t>
@@ -398,18 +422,42 @@
         <w:t>Load</w:t>
       </w:r>
       <w:r>
-        <w:t xml:space="preserve"> Testing - was conducted to define th</w:t>
-      </w:r>
-      <w:r>
-        <w:t>at the system behavior is expected under the average load</w:t>
-      </w:r>
-    </w:p>
-    <w:p>
-      <w:pPr>
+        <w:t xml:space="preserve"> Testing - </w:t>
+      </w:r>
+      <w:r>
+        <w:t>was conducted to define that the system behavior is expected under the load</w:t>
+      </w:r>
+    </w:p>
+    <w:p>
+      <w:pPr>
+        <w:pStyle w:val="ListParagraph"/>
         <w:jc w:val="both"/>
         <w:rPr>
           <w:b/>
           <w:bCs/>
+          <w:lang w:val="en-GB"/>
+        </w:rPr>
+      </w:pPr>
+    </w:p>
+    <w:p>
+      <w:pPr>
+        <w:pStyle w:val="ListParagraph"/>
+        <w:jc w:val="both"/>
+        <w:rPr>
+          <w:b/>
+          <w:bCs/>
+          <w:lang w:val="en-GB"/>
+        </w:rPr>
+      </w:pPr>
+    </w:p>
+    <w:p>
+      <w:pPr>
+        <w:pStyle w:val="ListParagraph"/>
+        <w:jc w:val="both"/>
+        <w:rPr>
+          <w:b/>
+          <w:bCs/>
+          <w:lang w:val="en-GB"/>
         </w:rPr>
       </w:pPr>
     </w:p>
@@ -754,7 +802,15 @@
         <w:t>was</w:t>
       </w:r>
       <w:r>
-        <w:t xml:space="preserve"> reloaded, the test executed in NON-GUI mode</w:t>
+        <w:t xml:space="preserve"> reloaded, the test executed in </w:t>
+      </w:r>
+      <w:proofErr w:type="gramStart"/>
+      <w:r>
+        <w:t>NON-GUI</w:t>
+      </w:r>
+      <w:proofErr w:type="gramEnd"/>
+      <w:r>
+        <w:t xml:space="preserve"> mode</w:t>
       </w:r>
       <w:r>
         <w:br/>
@@ -3565,6 +3621,10 @@
 </file>
 
 <file path=customXml/item1.xml><?xml version="1.0" encoding="utf-8"?>
+<b:Sources xmlns:b="http://schemas.openxmlformats.org/officeDocument/2006/bibliography" xmlns="http://schemas.openxmlformats.org/officeDocument/2006/bibliography" SelectedStyle="\APASixthEditionOfficeOnline.xsl" StyleName="APA" Version="6"/>
+</file>
+
+<file path=customXml/item2.xml><?xml version="1.0" encoding="utf-8"?>
 <?mso-contentType ?>
 <FormTemplates xmlns="http://schemas.microsoft.com/sharepoint/v3/contenttype/forms">
   <Display>DocumentLibraryForm</Display>
@@ -3573,11 +3633,13 @@
 </FormTemplates>
 </file>
 
-<file path=customXml/item2.xml><?xml version="1.0" encoding="utf-8"?>
-<b:Sources xmlns:b="http://schemas.openxmlformats.org/officeDocument/2006/bibliography" xmlns="http://schemas.openxmlformats.org/officeDocument/2006/bibliography" SelectedStyle="\APASixthEditionOfficeOnline.xsl" StyleName="APA" Version="6"/>
+<file path=customXml/item3.xml><?xml version="1.0" encoding="utf-8"?>
+<p:properties xmlns:p="http://schemas.microsoft.com/office/2006/metadata/properties" xmlns:xsi="http://www.w3.org/2001/XMLSchema-instance" xmlns:pc="http://schemas.microsoft.com/office/infopath/2007/PartnerControls">
+  <documentManagement/>
+</p:properties>
 </file>
 
-<file path=customXml/item3.xml><?xml version="1.0" encoding="utf-8"?>
+<file path=customXml/item4.xml><?xml version="1.0" encoding="utf-8"?>
 <ct:contentTypeSchema xmlns:ct="http://schemas.microsoft.com/office/2006/metadata/contentType" xmlns:ma="http://schemas.microsoft.com/office/2006/metadata/properties/metaAttributes" ct:_="" ma:_="" ma:contentTypeName="Document" ma:contentTypeID="0x01010040C17E0614813644AADB1D398265DD47" ma:contentTypeVersion="6" ma:contentTypeDescription="Create a new document." ma:contentTypeScope="" ma:versionID="1f9934b98e9bb8f4c99abfb65192ffce">
   <xsd:schema xmlns:xsd="http://www.w3.org/2001/XMLSchema" xmlns:xs="http://www.w3.org/2001/XMLSchema" xmlns:p="http://schemas.microsoft.com/office/2006/metadata/properties" xmlns:ns2="abfafafa-159d-4adf-9e1a-8b3f97b22421" targetNamespace="http://schemas.microsoft.com/office/2006/metadata/properties" ma:root="true" ma:fieldsID="646fba61278c72c1d453b65c8f1fd6b5" ns2:_="">
     <xsd:import namespace="abfafafa-159d-4adf-9e1a-8b3f97b22421"/>
@@ -3735,13 +3797,15 @@
 </ct:contentTypeSchema>
 </file>
 
-<file path=customXml/item4.xml><?xml version="1.0" encoding="utf-8"?>
-<p:properties xmlns:p="http://schemas.microsoft.com/office/2006/metadata/properties" xmlns:xsi="http://www.w3.org/2001/XMLSchema-instance" xmlns:pc="http://schemas.microsoft.com/office/infopath/2007/PartnerControls">
-  <documentManagement/>
-</p:properties>
+<file path=customXml/itemProps1.xml><?xml version="1.0" encoding="utf-8"?>
+<ds:datastoreItem xmlns:ds="http://schemas.openxmlformats.org/officeDocument/2006/customXml" ds:itemID="{77AFB614-BADE-4DDA-8E0B-085E43615720}">
+  <ds:schemaRefs>
+    <ds:schemaRef ds:uri="http://schemas.openxmlformats.org/officeDocument/2006/bibliography"/>
+  </ds:schemaRefs>
+</ds:datastoreItem>
 </file>
 
-<file path=customXml/itemProps1.xml><?xml version="1.0" encoding="utf-8"?>
+<file path=customXml/itemProps2.xml><?xml version="1.0" encoding="utf-8"?>
 <ds:datastoreItem xmlns:ds="http://schemas.openxmlformats.org/officeDocument/2006/customXml" ds:itemID="{F17F8FA8-F363-4484-823A-830E96C60159}">
   <ds:schemaRefs>
     <ds:schemaRef ds:uri="http://schemas.microsoft.com/sharepoint/v3/contenttype/forms"/>
@@ -3749,15 +3813,16 @@
 </ds:datastoreItem>
 </file>
 
-<file path=customXml/itemProps2.xml><?xml version="1.0" encoding="utf-8"?>
-<ds:datastoreItem xmlns:ds="http://schemas.openxmlformats.org/officeDocument/2006/customXml" ds:itemID="{77AFB614-BADE-4DDA-8E0B-085E43615720}">
+<file path=customXml/itemProps3.xml><?xml version="1.0" encoding="utf-8"?>
+<ds:datastoreItem xmlns:ds="http://schemas.openxmlformats.org/officeDocument/2006/customXml" ds:itemID="{B4D6B972-CEB3-4F1B-A0B3-02BA96D34A72}">
   <ds:schemaRefs>
-    <ds:schemaRef ds:uri="http://schemas.openxmlformats.org/officeDocument/2006/bibliography"/>
+    <ds:schemaRef ds:uri="http://schemas.microsoft.com/office/2006/metadata/properties"/>
+    <ds:schemaRef ds:uri="http://schemas.microsoft.com/office/infopath/2007/PartnerControls"/>
   </ds:schemaRefs>
 </ds:datastoreItem>
 </file>
 
-<file path=customXml/itemProps3.xml><?xml version="1.0" encoding="utf-8"?>
+<file path=customXml/itemProps4.xml><?xml version="1.0" encoding="utf-8"?>
 <ds:datastoreItem xmlns:ds="http://schemas.openxmlformats.org/officeDocument/2006/customXml" ds:itemID="{AB0DAC48-2843-47EF-89E8-7BF5AFA99816}">
   <ds:schemaRefs>
     <ds:schemaRef ds:uri="http://schemas.microsoft.com/office/2006/metadata/contentType"/>
@@ -3773,13 +3838,4 @@
     <ds:schemaRef ds:uri="http://schemas.microsoft.com/internal/obd"/>
   </ds:schemaRefs>
 </ds:datastoreItem>
-</file>
-
-<file path=customXml/itemProps4.xml><?xml version="1.0" encoding="utf-8"?>
-<ds:datastoreItem xmlns:ds="http://schemas.openxmlformats.org/officeDocument/2006/customXml" ds:itemID="{B4D6B972-CEB3-4F1B-A0B3-02BA96D34A72}">
-  <ds:schemaRefs>
-    <ds:schemaRef ds:uri="http://schemas.microsoft.com/office/2006/metadata/properties"/>
-    <ds:schemaRef ds:uri="http://schemas.microsoft.com/office/infopath/2007/PartnerControls"/>
-  </ds:schemaRefs>
-</ds:datastoreItem>
 </file>
</xml_diff>

<commit_message>
Report result is updated
</commit_message>
<xml_diff>
--- a/Task4/Blog - load test report.docx
+++ b/Task4/Blog - load test report.docx
@@ -138,30 +138,14 @@
           <w:b/>
           <w:bCs/>
         </w:rPr>
-        <w:t xml:space="preserve">Test Environment </w:t>
-      </w:r>
-      <w:proofErr w:type="gramStart"/>
-      <w:r>
-        <w:rPr>
-          <w:b/>
-          <w:bCs/>
-        </w:rPr>
-        <w:t>configuration</w:t>
-      </w:r>
-      <w:r>
-        <w:rPr>
-          <w:b/>
-          <w:bCs/>
-        </w:rPr>
-        <w:t>(</w:t>
-      </w:r>
-      <w:proofErr w:type="gramEnd"/>
-      <w:r>
-        <w:rPr>
-          <w:b/>
-          <w:bCs/>
-        </w:rPr>
-        <w:t>RAM, CPU etc.)</w:t>
+        <w:t>Test Environment configuration</w:t>
+      </w:r>
+      <w:r>
+        <w:rPr>
+          <w:b/>
+          <w:bCs/>
+        </w:rPr>
+        <w:t>(RAM, CPU etc.)</w:t>
       </w:r>
       <w:r>
         <w:rPr>
@@ -210,15 +194,7 @@
           </w:tcPr>
           <w:p>
             <w:r>
-              <w:t xml:space="preserve">11th Gen Intel(R) </w:t>
-            </w:r>
-            <w:proofErr w:type="gramStart"/>
-            <w:r>
-              <w:t>Core(</w:t>
-            </w:r>
-            <w:proofErr w:type="gramEnd"/>
-            <w:r>
-              <w:t>TM) i7-1185G7 @ 3.00GHz   3.00 GHz</w:t>
+              <w:t>11th Gen Intel(R) Core(TM) i7-1185G7 @ 3.00GHz   3.00 GHz</w:t>
             </w:r>
             <w:r>
               <w:t xml:space="preserve"> (4 core)</w:t>
@@ -802,15 +778,7 @@
         <w:t>was</w:t>
       </w:r>
       <w:r>
-        <w:t xml:space="preserve"> reloaded, the test executed in </w:t>
-      </w:r>
-      <w:proofErr w:type="gramStart"/>
-      <w:r>
-        <w:t>NON-GUI</w:t>
-      </w:r>
-      <w:proofErr w:type="gramEnd"/>
-      <w:r>
-        <w:t xml:space="preserve"> mode</w:t>
+        <w:t xml:space="preserve"> reloaded, the test executed in NON-GUI mode</w:t>
       </w:r>
       <w:r>
         <w:br/>
@@ -1128,10 +1096,10 @@
           <w:szCs w:val="44"/>
         </w:rPr>
         <w:drawing>
-          <wp:inline distT="0" distB="0" distL="0" distR="0" wp14:anchorId="46C625AB" wp14:editId="41ADB6E4">
-            <wp:extent cx="8627301" cy="4198620"/>
-            <wp:effectExtent l="0" t="0" r="2540" b="0"/>
-            <wp:docPr id="14" name="Picture 14"/>
+          <wp:inline distT="0" distB="0" distL="0" distR="0" wp14:anchorId="55E5F202" wp14:editId="591EC430">
+            <wp:extent cx="8640564" cy="4072466"/>
+            <wp:effectExtent l="0" t="0" r="8255" b="4445"/>
+            <wp:docPr id="1" name="Picture 1"/>
             <wp:cNvGraphicFramePr>
               <a:graphicFrameLocks xmlns:a="http://schemas.openxmlformats.org/drawingml/2006/main" noChangeAspect="1"/>
             </wp:cNvGraphicFramePr>
@@ -1139,7 +1107,7 @@
               <a:graphicData uri="http://schemas.openxmlformats.org/drawingml/2006/picture">
                 <pic:pic xmlns:pic="http://schemas.openxmlformats.org/drawingml/2006/picture">
                   <pic:nvPicPr>
-                    <pic:cNvPr id="0" name="Picture 5"/>
+                    <pic:cNvPr id="0" name="Picture 1"/>
                     <pic:cNvPicPr>
                       <a:picLocks noChangeAspect="1" noChangeArrowheads="1"/>
                     </pic:cNvPicPr>
@@ -1160,7 +1128,7 @@
                   <pic:spPr bwMode="auto">
                     <a:xfrm>
                       <a:off x="0" y="0"/>
-                      <a:ext cx="8632793" cy="4201293"/>
+                      <a:ext cx="8649631" cy="4076739"/>
                     </a:xfrm>
                     <a:prstGeom prst="rect">
                       <a:avLst/>
@@ -1184,10 +1152,10 @@
         </w:rPr>
         <w:lastRenderedPageBreak/>
         <w:drawing>
-          <wp:inline distT="0" distB="0" distL="0" distR="0" wp14:anchorId="0591E2F1" wp14:editId="0560A03E">
-            <wp:extent cx="8633460" cy="4266284"/>
-            <wp:effectExtent l="0" t="0" r="0" b="1270"/>
-            <wp:docPr id="15" name="Picture 15"/>
+          <wp:inline distT="0" distB="0" distL="0" distR="0" wp14:anchorId="6A125258" wp14:editId="4F369B27">
+            <wp:extent cx="8652933" cy="4158216"/>
+            <wp:effectExtent l="0" t="0" r="0" b="0"/>
+            <wp:docPr id="3" name="Picture 3"/>
             <wp:cNvGraphicFramePr>
               <a:graphicFrameLocks xmlns:a="http://schemas.openxmlformats.org/drawingml/2006/main" noChangeAspect="1"/>
             </wp:cNvGraphicFramePr>
@@ -1195,7 +1163,7 @@
               <a:graphicData uri="http://schemas.openxmlformats.org/drawingml/2006/picture">
                 <pic:pic xmlns:pic="http://schemas.openxmlformats.org/drawingml/2006/picture">
                   <pic:nvPicPr>
-                    <pic:cNvPr id="0" name="Picture 6"/>
+                    <pic:cNvPr id="0" name="Picture 2"/>
                     <pic:cNvPicPr>
                       <a:picLocks noChangeAspect="1" noChangeArrowheads="1"/>
                     </pic:cNvPicPr>
@@ -1216,7 +1184,7 @@
                   <pic:spPr bwMode="auto">
                     <a:xfrm>
                       <a:off x="0" y="0"/>
-                      <a:ext cx="8645087" cy="4272029"/>
+                      <a:ext cx="8656893" cy="4160119"/>
                     </a:xfrm>
                     <a:prstGeom prst="rect">
                       <a:avLst/>
@@ -1240,10 +1208,10 @@
         </w:rPr>
         <w:lastRenderedPageBreak/>
         <w:drawing>
-          <wp:inline distT="0" distB="0" distL="0" distR="0" wp14:anchorId="48A73396" wp14:editId="5C27424C">
-            <wp:extent cx="8644184" cy="4282440"/>
-            <wp:effectExtent l="0" t="0" r="5080" b="3810"/>
-            <wp:docPr id="16" name="Picture 16"/>
+          <wp:inline distT="0" distB="0" distL="0" distR="0" wp14:anchorId="532D9C8F" wp14:editId="6A74C27C">
+            <wp:extent cx="8644467" cy="4117643"/>
+            <wp:effectExtent l="0" t="0" r="4445" b="0"/>
+            <wp:docPr id="4" name="Picture 4"/>
             <wp:cNvGraphicFramePr>
               <a:graphicFrameLocks xmlns:a="http://schemas.openxmlformats.org/drawingml/2006/main" noChangeAspect="1"/>
             </wp:cNvGraphicFramePr>
@@ -1251,7 +1219,7 @@
               <a:graphicData uri="http://schemas.openxmlformats.org/drawingml/2006/picture">
                 <pic:pic xmlns:pic="http://schemas.openxmlformats.org/drawingml/2006/picture">
                   <pic:nvPicPr>
-                    <pic:cNvPr id="0" name="Picture 7"/>
+                    <pic:cNvPr id="0" name="Picture 3"/>
                     <pic:cNvPicPr>
                       <a:picLocks noChangeAspect="1" noChangeArrowheads="1"/>
                     </pic:cNvPicPr>
@@ -1272,7 +1240,7 @@
                   <pic:spPr bwMode="auto">
                     <a:xfrm>
                       <a:off x="0" y="0"/>
-                      <a:ext cx="8648447" cy="4284552"/>
+                      <a:ext cx="8651395" cy="4120943"/>
                     </a:xfrm>
                     <a:prstGeom prst="rect">
                       <a:avLst/>
@@ -1296,10 +1264,10 @@
         </w:rPr>
         <w:lastRenderedPageBreak/>
         <w:drawing>
-          <wp:inline distT="0" distB="0" distL="0" distR="0" wp14:anchorId="179C88F9" wp14:editId="4F505505">
-            <wp:extent cx="8648700" cy="6903720"/>
-            <wp:effectExtent l="0" t="0" r="0" b="0"/>
-            <wp:docPr id="17" name="Picture 17"/>
+          <wp:inline distT="0" distB="0" distL="0" distR="0" wp14:anchorId="417C1B2D" wp14:editId="34771413">
+            <wp:extent cx="8669867" cy="4150051"/>
+            <wp:effectExtent l="0" t="0" r="0" b="3175"/>
+            <wp:docPr id="5" name="Picture 5"/>
             <wp:cNvGraphicFramePr>
               <a:graphicFrameLocks xmlns:a="http://schemas.openxmlformats.org/drawingml/2006/main" noChangeAspect="1"/>
             </wp:cNvGraphicFramePr>
@@ -1307,7 +1275,7 @@
               <a:graphicData uri="http://schemas.openxmlformats.org/drawingml/2006/picture">
                 <pic:pic xmlns:pic="http://schemas.openxmlformats.org/drawingml/2006/picture">
                   <pic:nvPicPr>
-                    <pic:cNvPr id="0" name="Picture 8"/>
+                    <pic:cNvPr id="0" name="Picture 4"/>
                     <pic:cNvPicPr>
                       <a:picLocks noChangeAspect="1" noChangeArrowheads="1"/>
                     </pic:cNvPicPr>
@@ -1328,7 +1296,7 @@
                   <pic:spPr bwMode="auto">
                     <a:xfrm>
                       <a:off x="0" y="0"/>
-                      <a:ext cx="8648700" cy="6903720"/>
+                      <a:ext cx="8676799" cy="4153369"/>
                     </a:xfrm>
                     <a:prstGeom prst="rect">
                       <a:avLst/>
@@ -1344,45 +1312,18 @@
           </wp:inline>
         </w:drawing>
       </w:r>
-    </w:p>
-    <w:p>
-      <w:pPr>
-        <w:ind w:left="720"/>
-        <w:rPr>
-          <w:b/>
-          <w:bCs/>
-        </w:rPr>
-      </w:pPr>
-    </w:p>
-    <w:p>
-      <w:pPr>
-        <w:ind w:left="720"/>
-        <w:rPr>
+      <w:r>
+        <w:rPr>
+          <w:b/>
+          <w:bCs/>
           <w:noProof/>
         </w:rPr>
-      </w:pPr>
-      <w:r>
-        <w:rPr>
-          <w:b/>
-          <w:bCs/>
-          <w:sz w:val="44"/>
-          <w:szCs w:val="44"/>
-        </w:rPr>
-        <w:t>Test Run #2</w:t>
-      </w:r>
-      <w:r>
-        <w:rPr>
-          <w:b/>
-          <w:bCs/>
-          <w:noProof/>
-          <w:sz w:val="44"/>
-          <w:szCs w:val="44"/>
-        </w:rPr>
+        <w:lastRenderedPageBreak/>
         <w:drawing>
-          <wp:inline distT="0" distB="0" distL="0" distR="0" wp14:anchorId="020768F2" wp14:editId="0F22D838">
-            <wp:extent cx="8656320" cy="4241451"/>
-            <wp:effectExtent l="0" t="0" r="0" b="6985"/>
-            <wp:docPr id="18" name="Picture 18"/>
+          <wp:inline distT="0" distB="0" distL="0" distR="0" wp14:anchorId="6737F386" wp14:editId="09FC7A0D">
+            <wp:extent cx="8644467" cy="4109832"/>
+            <wp:effectExtent l="0" t="0" r="4445" b="5080"/>
+            <wp:docPr id="6" name="Picture 6"/>
             <wp:cNvGraphicFramePr>
               <a:graphicFrameLocks xmlns:a="http://schemas.openxmlformats.org/drawingml/2006/main" noChangeAspect="1"/>
             </wp:cNvGraphicFramePr>
@@ -1390,7 +1331,7 @@
               <a:graphicData uri="http://schemas.openxmlformats.org/drawingml/2006/picture">
                 <pic:pic xmlns:pic="http://schemas.openxmlformats.org/drawingml/2006/picture">
                   <pic:nvPicPr>
-                    <pic:cNvPr id="0" name="Picture 9"/>
+                    <pic:cNvPr id="0" name="Picture 5"/>
                     <pic:cNvPicPr>
                       <a:picLocks noChangeAspect="1" noChangeArrowheads="1"/>
                     </pic:cNvPicPr>
@@ -1411,7 +1352,7 @@
                   <pic:spPr bwMode="auto">
                     <a:xfrm>
                       <a:off x="0" y="0"/>
-                      <a:ext cx="8670970" cy="4248629"/>
+                      <a:ext cx="8651105" cy="4112988"/>
                     </a:xfrm>
                     <a:prstGeom prst="rect">
                       <a:avLst/>
@@ -1427,16 +1368,103 @@
           </wp:inline>
         </w:drawing>
       </w:r>
-      <w:r>
-        <w:rPr>
+    </w:p>
+    <w:p>
+      <w:pPr>
+        <w:ind w:left="720"/>
+        <w:rPr>
+          <w:b/>
+          <w:bCs/>
+        </w:rPr>
+      </w:pPr>
+    </w:p>
+    <w:p>
+      <w:pPr>
+        <w:ind w:left="720"/>
+        <w:rPr>
+          <w:b/>
+          <w:bCs/>
+        </w:rPr>
+      </w:pPr>
+    </w:p>
+    <w:p>
+      <w:pPr>
+        <w:ind w:left="720"/>
+        <w:rPr>
+          <w:b/>
+          <w:bCs/>
+        </w:rPr>
+      </w:pPr>
+    </w:p>
+    <w:p>
+      <w:pPr>
+        <w:ind w:left="720"/>
+        <w:rPr>
+          <w:b/>
+          <w:bCs/>
+        </w:rPr>
+      </w:pPr>
+    </w:p>
+    <w:p>
+      <w:pPr>
+        <w:ind w:left="720"/>
+        <w:rPr>
+          <w:b/>
+          <w:bCs/>
+        </w:rPr>
+      </w:pPr>
+    </w:p>
+    <w:p>
+      <w:pPr>
+        <w:ind w:left="720"/>
+        <w:rPr>
+          <w:b/>
+          <w:bCs/>
+        </w:rPr>
+      </w:pPr>
+    </w:p>
+    <w:p>
+      <w:pPr>
+        <w:ind w:left="720"/>
+        <w:rPr>
+          <w:b/>
+          <w:bCs/>
+        </w:rPr>
+      </w:pPr>
+    </w:p>
+    <w:p>
+      <w:pPr>
+        <w:ind w:left="720"/>
+        <w:rPr>
+          <w:b/>
+          <w:bCs/>
+          <w:sz w:val="44"/>
+          <w:szCs w:val="44"/>
+        </w:rPr>
+      </w:pPr>
+      <w:r>
+        <w:rPr>
+          <w:b/>
+          <w:bCs/>
+          <w:sz w:val="44"/>
+          <w:szCs w:val="44"/>
+        </w:rPr>
+        <w:lastRenderedPageBreak/>
+        <w:t>Test Run #2</w:t>
+      </w:r>
+      <w:r>
+        <w:rPr>
+          <w:b/>
+          <w:bCs/>
           <w:noProof/>
-        </w:rPr>
-        <w:lastRenderedPageBreak/>
+          <w:sz w:val="44"/>
+          <w:szCs w:val="44"/>
+        </w:rPr>
         <w:drawing>
-          <wp:inline distT="0" distB="0" distL="0" distR="0" wp14:anchorId="2580F09A" wp14:editId="0EC07577">
-            <wp:extent cx="8671560" cy="4314101"/>
-            <wp:effectExtent l="0" t="0" r="0" b="0"/>
-            <wp:docPr id="19" name="Picture 19"/>
+          <wp:inline distT="0" distB="0" distL="0" distR="0" wp14:anchorId="5518BF93" wp14:editId="605D8B1E">
+            <wp:extent cx="8622602" cy="4064000"/>
+            <wp:effectExtent l="0" t="0" r="7620" b="0"/>
+            <wp:docPr id="7" name="Picture 7"/>
             <wp:cNvGraphicFramePr>
               <a:graphicFrameLocks xmlns:a="http://schemas.openxmlformats.org/drawingml/2006/main" noChangeAspect="1"/>
             </wp:cNvGraphicFramePr>
@@ -1444,7 +1472,7 @@
               <a:graphicData uri="http://schemas.openxmlformats.org/drawingml/2006/picture">
                 <pic:pic xmlns:pic="http://schemas.openxmlformats.org/drawingml/2006/picture">
                   <pic:nvPicPr>
-                    <pic:cNvPr id="0" name="Picture 10"/>
+                    <pic:cNvPr id="0" name="Picture 6"/>
                     <pic:cNvPicPr>
                       <a:picLocks noChangeAspect="1" noChangeArrowheads="1"/>
                     </pic:cNvPicPr>
@@ -1465,7 +1493,7 @@
                   <pic:spPr bwMode="auto">
                     <a:xfrm>
                       <a:off x="0" y="0"/>
-                      <a:ext cx="8676453" cy="4316535"/>
+                      <a:ext cx="8627244" cy="4066188"/>
                     </a:xfrm>
                     <a:prstGeom prst="rect">
                       <a:avLst/>
@@ -1483,14 +1511,18 @@
       </w:r>
       <w:r>
         <w:rPr>
+          <w:b/>
+          <w:bCs/>
           <w:noProof/>
+          <w:sz w:val="44"/>
+          <w:szCs w:val="44"/>
         </w:rPr>
         <w:lastRenderedPageBreak/>
         <w:drawing>
-          <wp:inline distT="0" distB="0" distL="0" distR="0" wp14:anchorId="1CD55A2B" wp14:editId="55335E34">
-            <wp:extent cx="8666934" cy="4290060"/>
-            <wp:effectExtent l="0" t="0" r="1270" b="0"/>
-            <wp:docPr id="20" name="Picture 20"/>
+          <wp:inline distT="0" distB="0" distL="0" distR="0" wp14:anchorId="5C4250BA" wp14:editId="5D63C104">
+            <wp:extent cx="8627533" cy="4149755"/>
+            <wp:effectExtent l="0" t="0" r="2540" b="3175"/>
+            <wp:docPr id="8" name="Picture 8"/>
             <wp:cNvGraphicFramePr>
               <a:graphicFrameLocks xmlns:a="http://schemas.openxmlformats.org/drawingml/2006/main" noChangeAspect="1"/>
             </wp:cNvGraphicFramePr>
@@ -1498,7 +1530,7 @@
               <a:graphicData uri="http://schemas.openxmlformats.org/drawingml/2006/picture">
                 <pic:pic xmlns:pic="http://schemas.openxmlformats.org/drawingml/2006/picture">
                   <pic:nvPicPr>
-                    <pic:cNvPr id="0" name="Picture 11"/>
+                    <pic:cNvPr id="0" name="Picture 7"/>
                     <pic:cNvPicPr>
                       <a:picLocks noChangeAspect="1" noChangeArrowheads="1"/>
                     </pic:cNvPicPr>
@@ -1519,7 +1551,7 @@
                   <pic:spPr bwMode="auto">
                     <a:xfrm>
                       <a:off x="0" y="0"/>
-                      <a:ext cx="8672818" cy="4292973"/>
+                      <a:ext cx="8635336" cy="4153508"/>
                     </a:xfrm>
                     <a:prstGeom prst="rect">
                       <a:avLst/>
@@ -1537,14 +1569,18 @@
       </w:r>
       <w:r>
         <w:rPr>
+          <w:b/>
+          <w:bCs/>
           <w:noProof/>
+          <w:sz w:val="44"/>
+          <w:szCs w:val="44"/>
         </w:rPr>
         <w:lastRenderedPageBreak/>
         <w:drawing>
-          <wp:inline distT="0" distB="0" distL="0" distR="0" wp14:anchorId="4BA36ED2" wp14:editId="5FF460B0">
-            <wp:extent cx="8618220" cy="6850380"/>
-            <wp:effectExtent l="0" t="0" r="0" b="7620"/>
-            <wp:docPr id="21" name="Picture 21"/>
+          <wp:inline distT="0" distB="0" distL="0" distR="0" wp14:anchorId="2EF1C936" wp14:editId="221B8817">
+            <wp:extent cx="8644467" cy="4150089"/>
+            <wp:effectExtent l="0" t="0" r="4445" b="3175"/>
+            <wp:docPr id="9" name="Picture 9"/>
             <wp:cNvGraphicFramePr>
               <a:graphicFrameLocks xmlns:a="http://schemas.openxmlformats.org/drawingml/2006/main" noChangeAspect="1"/>
             </wp:cNvGraphicFramePr>
@@ -1552,7 +1588,7 @@
               <a:graphicData uri="http://schemas.openxmlformats.org/drawingml/2006/picture">
                 <pic:pic xmlns:pic="http://schemas.openxmlformats.org/drawingml/2006/picture">
                   <pic:nvPicPr>
-                    <pic:cNvPr id="0" name="Picture 12"/>
+                    <pic:cNvPr id="0" name="Picture 8"/>
                     <pic:cNvPicPr>
                       <a:picLocks noChangeAspect="1" noChangeArrowheads="1"/>
                     </pic:cNvPicPr>
@@ -1573,7 +1609,7 @@
                   <pic:spPr bwMode="auto">
                     <a:xfrm>
                       <a:off x="0" y="0"/>
-                      <a:ext cx="8618220" cy="6850380"/>
+                      <a:ext cx="8652406" cy="4153900"/>
                     </a:xfrm>
                     <a:prstGeom prst="rect">
                       <a:avLst/>
@@ -1589,6 +1625,122 @@
           </wp:inline>
         </w:drawing>
       </w:r>
+      <w:r>
+        <w:rPr>
+          <w:b/>
+          <w:bCs/>
+          <w:noProof/>
+          <w:sz w:val="44"/>
+          <w:szCs w:val="44"/>
+        </w:rPr>
+        <w:lastRenderedPageBreak/>
+        <w:drawing>
+          <wp:inline distT="0" distB="0" distL="0" distR="0" wp14:anchorId="13D4F4F7" wp14:editId="3AB403D8">
+            <wp:extent cx="8644467" cy="4117643"/>
+            <wp:effectExtent l="0" t="0" r="4445" b="0"/>
+            <wp:docPr id="10" name="Picture 10"/>
+            <wp:cNvGraphicFramePr>
+              <a:graphicFrameLocks xmlns:a="http://schemas.openxmlformats.org/drawingml/2006/main" noChangeAspect="1"/>
+            </wp:cNvGraphicFramePr>
+            <a:graphic xmlns:a="http://schemas.openxmlformats.org/drawingml/2006/main">
+              <a:graphicData uri="http://schemas.openxmlformats.org/drawingml/2006/picture">
+                <pic:pic xmlns:pic="http://schemas.openxmlformats.org/drawingml/2006/picture">
+                  <pic:nvPicPr>
+                    <pic:cNvPr id="0" name="Picture 9"/>
+                    <pic:cNvPicPr>
+                      <a:picLocks noChangeAspect="1" noChangeArrowheads="1"/>
+                    </pic:cNvPicPr>
+                  </pic:nvPicPr>
+                  <pic:blipFill>
+                    <a:blip r:embed="rId20">
+                      <a:extLst>
+                        <a:ext uri="{28A0092B-C50C-407E-A947-70E740481C1C}">
+                          <a14:useLocalDpi xmlns:a14="http://schemas.microsoft.com/office/drawing/2010/main" val="0"/>
+                        </a:ext>
+                      </a:extLst>
+                    </a:blip>
+                    <a:srcRect/>
+                    <a:stretch>
+                      <a:fillRect/>
+                    </a:stretch>
+                  </pic:blipFill>
+                  <pic:spPr bwMode="auto">
+                    <a:xfrm>
+                      <a:off x="0" y="0"/>
+                      <a:ext cx="8651055" cy="4120781"/>
+                    </a:xfrm>
+                    <a:prstGeom prst="rect">
+                      <a:avLst/>
+                    </a:prstGeom>
+                    <a:noFill/>
+                    <a:ln>
+                      <a:noFill/>
+                    </a:ln>
+                  </pic:spPr>
+                </pic:pic>
+              </a:graphicData>
+            </a:graphic>
+          </wp:inline>
+        </w:drawing>
+      </w:r>
+      <w:r>
+        <w:rPr>
+          <w:b/>
+          <w:bCs/>
+          <w:noProof/>
+          <w:sz w:val="44"/>
+          <w:szCs w:val="44"/>
+        </w:rPr>
+        <w:lastRenderedPageBreak/>
+        <w:drawing>
+          <wp:inline distT="0" distB="0" distL="0" distR="0" wp14:anchorId="5A8D69FD" wp14:editId="1E259350">
+            <wp:extent cx="8644467" cy="4102021"/>
+            <wp:effectExtent l="0" t="0" r="4445" b="0"/>
+            <wp:docPr id="11" name="Picture 11"/>
+            <wp:cNvGraphicFramePr>
+              <a:graphicFrameLocks xmlns:a="http://schemas.openxmlformats.org/drawingml/2006/main" noChangeAspect="1"/>
+            </wp:cNvGraphicFramePr>
+            <a:graphic xmlns:a="http://schemas.openxmlformats.org/drawingml/2006/main">
+              <a:graphicData uri="http://schemas.openxmlformats.org/drawingml/2006/picture">
+                <pic:pic xmlns:pic="http://schemas.openxmlformats.org/drawingml/2006/picture">
+                  <pic:nvPicPr>
+                    <pic:cNvPr id="0" name="Picture 10"/>
+                    <pic:cNvPicPr>
+                      <a:picLocks noChangeAspect="1" noChangeArrowheads="1"/>
+                    </pic:cNvPicPr>
+                  </pic:nvPicPr>
+                  <pic:blipFill>
+                    <a:blip r:embed="rId21">
+                      <a:extLst>
+                        <a:ext uri="{28A0092B-C50C-407E-A947-70E740481C1C}">
+                          <a14:useLocalDpi xmlns:a14="http://schemas.microsoft.com/office/drawing/2010/main" val="0"/>
+                        </a:ext>
+                      </a:extLst>
+                    </a:blip>
+                    <a:srcRect/>
+                    <a:stretch>
+                      <a:fillRect/>
+                    </a:stretch>
+                  </pic:blipFill>
+                  <pic:spPr bwMode="auto">
+                    <a:xfrm>
+                      <a:off x="0" y="0"/>
+                      <a:ext cx="8652088" cy="4105637"/>
+                    </a:xfrm>
+                    <a:prstGeom prst="rect">
+                      <a:avLst/>
+                    </a:prstGeom>
+                    <a:noFill/>
+                    <a:ln>
+                      <a:noFill/>
+                    </a:ln>
+                  </pic:spPr>
+                </pic:pic>
+              </a:graphicData>
+            </a:graphic>
+          </wp:inline>
+        </w:drawing>
+      </w:r>
     </w:p>
     <w:p>
       <w:pPr>
@@ -1603,7 +1755,6 @@
           <w:b/>
           <w:bCs/>
         </w:rPr>
-        <w:lastRenderedPageBreak/>
         <w:t>Conclusion</w:t>
       </w:r>
       <w:r>
@@ -1655,6 +1806,24 @@
         <w:t>,</w:t>
       </w:r>
       <w:r>
+        <w:rPr>
+          <w:rStyle w:val="q4iawc"/>
+        </w:rPr>
+        <w:t xml:space="preserve"> 1 error</w:t>
+      </w:r>
+      <w:r>
+        <w:rPr>
+          <w:rStyle w:val="q4iawc"/>
+        </w:rPr>
+        <w:t xml:space="preserve"> (code 500)</w:t>
+      </w:r>
+      <w:r>
+        <w:rPr>
+          <w:rStyle w:val="q4iawc"/>
+        </w:rPr>
+        <w:t xml:space="preserve"> was detected,</w:t>
+      </w:r>
+      <w:r>
         <w:t xml:space="preserve"> </w:t>
       </w:r>
       <w:r>
@@ -1671,7 +1840,7 @@
       </w:r>
     </w:p>
     <w:sectPr>
-      <w:footerReference w:type="default" r:id="rId20"/>
+      <w:footerReference w:type="default" r:id="rId22"/>
       <w:pgSz w:w="15840" w:h="12240" w:orient="landscape" w:code="1"/>
       <w:pgMar w:top="720" w:right="720" w:bottom="720" w:left="720" w:header="720" w:footer="720" w:gutter="0"/>
       <w:cols w:space="720"/>
@@ -3621,10 +3790,6 @@
 </file>
 
 <file path=customXml/item1.xml><?xml version="1.0" encoding="utf-8"?>
-<b:Sources xmlns:b="http://schemas.openxmlformats.org/officeDocument/2006/bibliography" xmlns="http://schemas.openxmlformats.org/officeDocument/2006/bibliography" SelectedStyle="\APASixthEditionOfficeOnline.xsl" StyleName="APA" Version="6"/>
-</file>
-
-<file path=customXml/item2.xml><?xml version="1.0" encoding="utf-8"?>
 <?mso-contentType ?>
 <FormTemplates xmlns="http://schemas.microsoft.com/sharepoint/v3/contenttype/forms">
   <Display>DocumentLibraryForm</Display>
@@ -3633,13 +3798,11 @@
 </FormTemplates>
 </file>
 
-<file path=customXml/item3.xml><?xml version="1.0" encoding="utf-8"?>
-<p:properties xmlns:p="http://schemas.microsoft.com/office/2006/metadata/properties" xmlns:xsi="http://www.w3.org/2001/XMLSchema-instance" xmlns:pc="http://schemas.microsoft.com/office/infopath/2007/PartnerControls">
-  <documentManagement/>
-</p:properties>
+<file path=customXml/item2.xml><?xml version="1.0" encoding="utf-8"?>
+<b:Sources xmlns:b="http://schemas.openxmlformats.org/officeDocument/2006/bibliography" xmlns="http://schemas.openxmlformats.org/officeDocument/2006/bibliography" SelectedStyle="\APASixthEditionOfficeOnline.xsl" StyleName="APA" Version="6"/>
 </file>
 
-<file path=customXml/item4.xml><?xml version="1.0" encoding="utf-8"?>
+<file path=customXml/item3.xml><?xml version="1.0" encoding="utf-8"?>
 <ct:contentTypeSchema xmlns:ct="http://schemas.microsoft.com/office/2006/metadata/contentType" xmlns:ma="http://schemas.microsoft.com/office/2006/metadata/properties/metaAttributes" ct:_="" ma:_="" ma:contentTypeName="Document" ma:contentTypeID="0x01010040C17E0614813644AADB1D398265DD47" ma:contentTypeVersion="6" ma:contentTypeDescription="Create a new document." ma:contentTypeScope="" ma:versionID="1f9934b98e9bb8f4c99abfb65192ffce">
   <xsd:schema xmlns:xsd="http://www.w3.org/2001/XMLSchema" xmlns:xs="http://www.w3.org/2001/XMLSchema" xmlns:p="http://schemas.microsoft.com/office/2006/metadata/properties" xmlns:ns2="abfafafa-159d-4adf-9e1a-8b3f97b22421" targetNamespace="http://schemas.microsoft.com/office/2006/metadata/properties" ma:root="true" ma:fieldsID="646fba61278c72c1d453b65c8f1fd6b5" ns2:_="">
     <xsd:import namespace="abfafafa-159d-4adf-9e1a-8b3f97b22421"/>
@@ -3797,7 +3960,21 @@
 </ct:contentTypeSchema>
 </file>
 
+<file path=customXml/item4.xml><?xml version="1.0" encoding="utf-8"?>
+<p:properties xmlns:p="http://schemas.microsoft.com/office/2006/metadata/properties" xmlns:xsi="http://www.w3.org/2001/XMLSchema-instance" xmlns:pc="http://schemas.microsoft.com/office/infopath/2007/PartnerControls">
+  <documentManagement/>
+</p:properties>
+</file>
+
 <file path=customXml/itemProps1.xml><?xml version="1.0" encoding="utf-8"?>
+<ds:datastoreItem xmlns:ds="http://schemas.openxmlformats.org/officeDocument/2006/customXml" ds:itemID="{F17F8FA8-F363-4484-823A-830E96C60159}">
+  <ds:schemaRefs>
+    <ds:schemaRef ds:uri="http://schemas.microsoft.com/sharepoint/v3/contenttype/forms"/>
+  </ds:schemaRefs>
+</ds:datastoreItem>
+</file>
+
+<file path=customXml/itemProps2.xml><?xml version="1.0" encoding="utf-8"?>
 <ds:datastoreItem xmlns:ds="http://schemas.openxmlformats.org/officeDocument/2006/customXml" ds:itemID="{77AFB614-BADE-4DDA-8E0B-085E43615720}">
   <ds:schemaRefs>
     <ds:schemaRef ds:uri="http://schemas.openxmlformats.org/officeDocument/2006/bibliography"/>
@@ -3805,24 +3982,7 @@
 </ds:datastoreItem>
 </file>
 
-<file path=customXml/itemProps2.xml><?xml version="1.0" encoding="utf-8"?>
-<ds:datastoreItem xmlns:ds="http://schemas.openxmlformats.org/officeDocument/2006/customXml" ds:itemID="{F17F8FA8-F363-4484-823A-830E96C60159}">
-  <ds:schemaRefs>
-    <ds:schemaRef ds:uri="http://schemas.microsoft.com/sharepoint/v3/contenttype/forms"/>
-  </ds:schemaRefs>
-</ds:datastoreItem>
-</file>
-
 <file path=customXml/itemProps3.xml><?xml version="1.0" encoding="utf-8"?>
-<ds:datastoreItem xmlns:ds="http://schemas.openxmlformats.org/officeDocument/2006/customXml" ds:itemID="{B4D6B972-CEB3-4F1B-A0B3-02BA96D34A72}">
-  <ds:schemaRefs>
-    <ds:schemaRef ds:uri="http://schemas.microsoft.com/office/2006/metadata/properties"/>
-    <ds:schemaRef ds:uri="http://schemas.microsoft.com/office/infopath/2007/PartnerControls"/>
-  </ds:schemaRefs>
-</ds:datastoreItem>
-</file>
-
-<file path=customXml/itemProps4.xml><?xml version="1.0" encoding="utf-8"?>
 <ds:datastoreItem xmlns:ds="http://schemas.openxmlformats.org/officeDocument/2006/customXml" ds:itemID="{AB0DAC48-2843-47EF-89E8-7BF5AFA99816}">
   <ds:schemaRefs>
     <ds:schemaRef ds:uri="http://schemas.microsoft.com/office/2006/metadata/contentType"/>
@@ -3838,4 +3998,13 @@
     <ds:schemaRef ds:uri="http://schemas.microsoft.com/internal/obd"/>
   </ds:schemaRefs>
 </ds:datastoreItem>
+</file>
+
+<file path=customXml/itemProps4.xml><?xml version="1.0" encoding="utf-8"?>
+<ds:datastoreItem xmlns:ds="http://schemas.openxmlformats.org/officeDocument/2006/customXml" ds:itemID="{B4D6B972-CEB3-4F1B-A0B3-02BA96D34A72}">
+  <ds:schemaRefs>
+    <ds:schemaRef ds:uri="http://schemas.microsoft.com/office/2006/metadata/properties"/>
+    <ds:schemaRef ds:uri="http://schemas.microsoft.com/office/infopath/2007/PartnerControls"/>
+  </ds:schemaRefs>
+</ds:datastoreItem>
 </file>
</xml_diff>